<commit_message>
css changes and photos added
</commit_message>
<xml_diff>
--- a/docs/Doucmentation.docx
+++ b/docs/Doucmentation.docx
@@ -66,7 +66,7 @@
             </w:rPr>
             <w:fldChar w:fldCharType="separate"/>
           </w:r>
-          <w:hyperlink w:anchor="_Toc187777133" w:history="1">
+          <w:hyperlink w:anchor="_Toc187864385" w:history="1">
             <w:r>
               <w:rPr>
                 <w:rStyle w:val="Hyperlink"/>
@@ -94,7 +94,7 @@
                 <w:noProof/>
                 <w:webHidden/>
               </w:rPr>
-              <w:instrText xml:space="preserve"> PAGEREF _Toc187777133 \h </w:instrText>
+              <w:instrText xml:space="preserve"> PAGEREF _Toc187864385 \h </w:instrText>
             </w:r>
             <w:r>
               <w:rPr>
@@ -140,7 +140,7 @@
               <w:szCs w:val="24"/>
             </w:rPr>
           </w:pPr>
-          <w:hyperlink w:anchor="_Toc187777134" w:history="1">
+          <w:hyperlink w:anchor="_Toc187864386" w:history="1">
             <w:r>
               <w:rPr>
                 <w:rStyle w:val="Hyperlink"/>
@@ -168,7 +168,7 @@
                 <w:noProof/>
                 <w:webHidden/>
               </w:rPr>
-              <w:instrText xml:space="preserve"> PAGEREF _Toc187777134 \h </w:instrText>
+              <w:instrText xml:space="preserve"> PAGEREF _Toc187864386 \h </w:instrText>
             </w:r>
             <w:r>
               <w:rPr>
@@ -214,7 +214,7 @@
               <w:szCs w:val="24"/>
             </w:rPr>
           </w:pPr>
-          <w:hyperlink w:anchor="_Toc187777135" w:history="1">
+          <w:hyperlink w:anchor="_Toc187864387" w:history="1">
             <w:r>
               <w:rPr>
                 <w:rStyle w:val="Hyperlink"/>
@@ -242,7 +242,7 @@
                 <w:noProof/>
                 <w:webHidden/>
               </w:rPr>
-              <w:instrText xml:space="preserve"> PAGEREF _Toc187777135 \h </w:instrText>
+              <w:instrText xml:space="preserve"> PAGEREF _Toc187864387 \h </w:instrText>
             </w:r>
             <w:r>
               <w:rPr>
@@ -286,7 +286,7 @@
               <w:szCs w:val="24"/>
             </w:rPr>
           </w:pPr>
-          <w:hyperlink w:anchor="_Toc187777136" w:history="1">
+          <w:hyperlink w:anchor="_Toc187864388" w:history="1">
             <w:r>
               <w:rPr>
                 <w:rStyle w:val="Hyperlink"/>
@@ -314,7 +314,7 @@
                 <w:noProof/>
                 <w:webHidden/>
               </w:rPr>
-              <w:instrText xml:space="preserve"> PAGEREF _Toc187777136 \h </w:instrText>
+              <w:instrText xml:space="preserve"> PAGEREF _Toc187864388 \h </w:instrText>
             </w:r>
             <w:r>
               <w:rPr>
@@ -358,7 +358,7 @@
               <w:szCs w:val="24"/>
             </w:rPr>
           </w:pPr>
-          <w:hyperlink w:anchor="_Toc187777137" w:history="1">
+          <w:hyperlink w:anchor="_Toc187864389" w:history="1">
             <w:r>
               <w:rPr>
                 <w:rStyle w:val="Hyperlink"/>
@@ -386,7 +386,7 @@
                 <w:noProof/>
                 <w:webHidden/>
               </w:rPr>
-              <w:instrText xml:space="preserve"> PAGEREF _Toc187777137 \h </w:instrText>
+              <w:instrText xml:space="preserve"> PAGEREF _Toc187864389 \h </w:instrText>
             </w:r>
             <w:r>
               <w:rPr>
@@ -432,7 +432,7 @@
               <w:szCs w:val="24"/>
             </w:rPr>
           </w:pPr>
-          <w:hyperlink w:anchor="_Toc187777138" w:history="1">
+          <w:hyperlink w:anchor="_Toc187864390" w:history="1">
             <w:r>
               <w:rPr>
                 <w:rStyle w:val="Hyperlink"/>
@@ -460,7 +460,7 @@
                 <w:noProof/>
                 <w:webHidden/>
               </w:rPr>
-              <w:instrText xml:space="preserve"> PAGEREF _Toc187777138 \h </w:instrText>
+              <w:instrText xml:space="preserve"> PAGEREF _Toc187864390 \h </w:instrText>
             </w:r>
             <w:r>
               <w:rPr>
@@ -506,7 +506,7 @@
               <w:noProof/>
             </w:rPr>
           </w:pPr>
-          <w:hyperlink w:anchor="_Toc187777139" w:history="1">
+          <w:hyperlink w:anchor="_Toc187864391" w:history="1">
             <w:r>
               <w:rPr>
                 <w:rStyle w:val="Hyperlink"/>
@@ -534,7 +534,7 @@
                 <w:noProof/>
                 <w:webHidden/>
               </w:rPr>
-              <w:instrText xml:space="preserve"> PAGEREF _Toc187777139 \h </w:instrText>
+              <w:instrText xml:space="preserve"> PAGEREF _Toc187864391 \h </w:instrText>
             </w:r>
             <w:r>
               <w:rPr>
@@ -580,7 +580,7 @@
               <w:noProof/>
             </w:rPr>
           </w:pPr>
-          <w:hyperlink w:anchor="_Toc187777140" w:history="1">
+          <w:hyperlink w:anchor="_Toc187864392" w:history="1">
             <w:r>
               <w:rPr>
                 <w:rStyle w:val="Hyperlink"/>
@@ -608,7 +608,7 @@
                 <w:noProof/>
                 <w:webHidden/>
               </w:rPr>
-              <w:instrText xml:space="preserve"> PAGEREF _Toc187777140 \h </w:instrText>
+              <w:instrText xml:space="preserve"> PAGEREF _Toc187864392 \h </w:instrText>
             </w:r>
             <w:r>
               <w:rPr>
@@ -628,7 +628,7 @@
                 <w:noProof/>
                 <w:webHidden/>
               </w:rPr>
-              <w:t>4</w:t>
+              <w:t>7</w:t>
             </w:r>
             <w:r>
               <w:rPr>
@@ -654,7 +654,7 @@
               <w:szCs w:val="24"/>
             </w:rPr>
           </w:pPr>
-          <w:hyperlink w:anchor="_Toc187777141" w:history="1">
+          <w:hyperlink w:anchor="_Toc187864393" w:history="1">
             <w:r>
               <w:rPr>
                 <w:rStyle w:val="Hyperlink"/>
@@ -682,7 +682,7 @@
                 <w:noProof/>
                 <w:webHidden/>
               </w:rPr>
-              <w:instrText xml:space="preserve"> PAGEREF _Toc187777141 \h </w:instrText>
+              <w:instrText xml:space="preserve"> PAGEREF _Toc187864393 \h </w:instrText>
             </w:r>
             <w:r>
               <w:rPr>
@@ -702,7 +702,7 @@
                 <w:noProof/>
                 <w:webHidden/>
               </w:rPr>
-              <w:t>4</w:t>
+              <w:t>7</w:t>
             </w:r>
             <w:r>
               <w:rPr>
@@ -728,7 +728,7 @@
               <w:szCs w:val="24"/>
             </w:rPr>
           </w:pPr>
-          <w:hyperlink w:anchor="_Toc187777142" w:history="1">
+          <w:hyperlink w:anchor="_Toc187864394" w:history="1">
             <w:r>
               <w:rPr>
                 <w:rStyle w:val="Hyperlink"/>
@@ -756,7 +756,7 @@
                 <w:noProof/>
                 <w:webHidden/>
               </w:rPr>
-              <w:instrText xml:space="preserve"> PAGEREF _Toc187777142 \h </w:instrText>
+              <w:instrText xml:space="preserve"> PAGEREF _Toc187864394 \h </w:instrText>
             </w:r>
             <w:r>
               <w:rPr>
@@ -776,7 +776,7 @@
                 <w:noProof/>
                 <w:webHidden/>
               </w:rPr>
-              <w:t>4</w:t>
+              <w:t>7</w:t>
             </w:r>
             <w:r>
               <w:rPr>
@@ -802,7 +802,7 @@
               <w:noProof/>
             </w:rPr>
           </w:pPr>
-          <w:hyperlink w:anchor="_Toc187777143" w:history="1">
+          <w:hyperlink w:anchor="_Toc187864395" w:history="1">
             <w:r>
               <w:rPr>
                 <w:rStyle w:val="Hyperlink"/>
@@ -830,7 +830,7 @@
                 <w:noProof/>
                 <w:webHidden/>
               </w:rPr>
-              <w:instrText xml:space="preserve"> PAGEREF _Toc187777143 \h </w:instrText>
+              <w:instrText xml:space="preserve"> PAGEREF _Toc187864395 \h </w:instrText>
             </w:r>
             <w:r>
               <w:rPr>
@@ -850,7 +850,7 @@
                 <w:noProof/>
                 <w:webHidden/>
               </w:rPr>
-              <w:t>5</w:t>
+              <w:t>8</w:t>
             </w:r>
             <w:r>
               <w:rPr>
@@ -876,7 +876,7 @@
               <w:szCs w:val="24"/>
             </w:rPr>
           </w:pPr>
-          <w:hyperlink w:anchor="_Toc187777144" w:history="1">
+          <w:hyperlink w:anchor="_Toc187864396" w:history="1">
             <w:r>
               <w:rPr>
                 <w:rStyle w:val="Hyperlink"/>
@@ -904,7 +904,7 @@
                 <w:noProof/>
                 <w:webHidden/>
               </w:rPr>
-              <w:instrText xml:space="preserve"> PAGEREF _Toc187777144 \h </w:instrText>
+              <w:instrText xml:space="preserve"> PAGEREF _Toc187864396 \h </w:instrText>
             </w:r>
             <w:r>
               <w:rPr>
@@ -924,7 +924,7 @@
                 <w:noProof/>
                 <w:webHidden/>
               </w:rPr>
-              <w:t>5</w:t>
+              <w:t>8</w:t>
             </w:r>
             <w:r>
               <w:rPr>
@@ -950,7 +950,7 @@
               <w:szCs w:val="24"/>
             </w:rPr>
           </w:pPr>
-          <w:hyperlink w:anchor="_Toc187777145" w:history="1">
+          <w:hyperlink w:anchor="_Toc187864397" w:history="1">
             <w:r>
               <w:rPr>
                 <w:rStyle w:val="Hyperlink"/>
@@ -978,7 +978,7 @@
                 <w:noProof/>
                 <w:webHidden/>
               </w:rPr>
-              <w:instrText xml:space="preserve"> PAGEREF _Toc187777145 \h </w:instrText>
+              <w:instrText xml:space="preserve"> PAGEREF _Toc187864397 \h </w:instrText>
             </w:r>
             <w:r>
               <w:rPr>
@@ -998,7 +998,7 @@
                 <w:noProof/>
                 <w:webHidden/>
               </w:rPr>
-              <w:t>5</w:t>
+              <w:t>8</w:t>
             </w:r>
             <w:r>
               <w:rPr>
@@ -1024,7 +1024,7 @@
               <w:szCs w:val="24"/>
             </w:rPr>
           </w:pPr>
-          <w:hyperlink w:anchor="_Toc187777146" w:history="1">
+          <w:hyperlink w:anchor="_Toc187864398" w:history="1">
             <w:r>
               <w:rPr>
                 <w:rStyle w:val="Hyperlink"/>
@@ -1052,7 +1052,7 @@
                 <w:noProof/>
                 <w:webHidden/>
               </w:rPr>
-              <w:instrText xml:space="preserve"> PAGEREF _Toc187777146 \h </w:instrText>
+              <w:instrText xml:space="preserve"> PAGEREF _Toc187864398 \h </w:instrText>
             </w:r>
             <w:r>
               <w:rPr>
@@ -1072,7 +1072,7 @@
                 <w:noProof/>
                 <w:webHidden/>
               </w:rPr>
-              <w:t>5</w:t>
+              <w:t>8</w:t>
             </w:r>
             <w:r>
               <w:rPr>
@@ -1098,7 +1098,7 @@
               <w:szCs w:val="24"/>
             </w:rPr>
           </w:pPr>
-          <w:hyperlink w:anchor="_Toc187777147" w:history="1">
+          <w:hyperlink w:anchor="_Toc187864399" w:history="1">
             <w:r>
               <w:rPr>
                 <w:rStyle w:val="Hyperlink"/>
@@ -1126,7 +1126,7 @@
                 <w:noProof/>
                 <w:webHidden/>
               </w:rPr>
-              <w:instrText xml:space="preserve"> PAGEREF _Toc187777147 \h </w:instrText>
+              <w:instrText xml:space="preserve"> PAGEREF _Toc187864399 \h </w:instrText>
             </w:r>
             <w:r>
               <w:rPr>
@@ -1146,7 +1146,7 @@
                 <w:noProof/>
                 <w:webHidden/>
               </w:rPr>
-              <w:t>5</w:t>
+              <w:t>8</w:t>
             </w:r>
             <w:r>
               <w:rPr>
@@ -1172,7 +1172,7 @@
               <w:szCs w:val="24"/>
             </w:rPr>
           </w:pPr>
-          <w:hyperlink w:anchor="_Toc187777148" w:history="1">
+          <w:hyperlink w:anchor="_Toc187864400" w:history="1">
             <w:r>
               <w:rPr>
                 <w:rStyle w:val="Hyperlink"/>
@@ -1200,7 +1200,7 @@
                 <w:noProof/>
                 <w:webHidden/>
               </w:rPr>
-              <w:instrText xml:space="preserve"> PAGEREF _Toc187777148 \h </w:instrText>
+              <w:instrText xml:space="preserve"> PAGEREF _Toc187864400 \h </w:instrText>
             </w:r>
             <w:r>
               <w:rPr>
@@ -1220,7 +1220,7 @@
                 <w:noProof/>
                 <w:webHidden/>
               </w:rPr>
-              <w:t>5</w:t>
+              <w:t>8</w:t>
             </w:r>
             <w:r>
               <w:rPr>
@@ -1278,7 +1278,7 @@
           <w:szCs w:val="28"/>
         </w:rPr>
       </w:pPr>
-      <w:bookmarkStart w:id="0" w:name="_Toc187777133"/>
+      <w:bookmarkStart w:id="0" w:name="_Toc187864385"/>
       <w:r>
         <w:rPr>
           <w:rFonts w:ascii="Arial" w:hAnsi="Arial" w:cs="Arial"/>
@@ -1300,7 +1300,7 @@
           <w:szCs w:val="24"/>
         </w:rPr>
       </w:pPr>
-      <w:bookmarkStart w:id="1" w:name="_Toc187777134"/>
+      <w:bookmarkStart w:id="1" w:name="_Toc187864386"/>
       <w:r>
         <w:rPr>
           <w:rFonts w:ascii="Arial" w:hAnsi="Arial" w:cs="Arial"/>
@@ -1335,7 +1335,7 @@
           <w:szCs w:val="24"/>
         </w:rPr>
       </w:pPr>
-      <w:bookmarkStart w:id="2" w:name="_Toc187777135"/>
+      <w:bookmarkStart w:id="2" w:name="_Toc187864387"/>
       <w:r>
         <w:rPr>
           <w:rFonts w:ascii="Arial" w:hAnsi="Arial" w:cs="Arial"/>
@@ -1355,7 +1355,7 @@
           <w:szCs w:val="24"/>
         </w:rPr>
       </w:pPr>
-      <w:bookmarkStart w:id="3" w:name="_Toc187777136"/>
+      <w:bookmarkStart w:id="3" w:name="_Toc187864388"/>
       <w:r>
         <w:rPr>
           <w:rFonts w:ascii="Arial" w:hAnsi="Arial" w:cs="Arial"/>
@@ -1447,7 +1447,7 @@
           <w:szCs w:val="24"/>
         </w:rPr>
       </w:pPr>
-      <w:bookmarkStart w:id="4" w:name="_Toc187777137"/>
+      <w:bookmarkStart w:id="4" w:name="_Toc187864389"/>
       <w:r>
         <w:rPr>
           <w:rFonts w:ascii="Arial" w:hAnsi="Arial" w:cs="Arial"/>
@@ -1551,7 +1551,7 @@
           <w:szCs w:val="24"/>
         </w:rPr>
       </w:pPr>
-      <w:bookmarkStart w:id="5" w:name="_Toc187777138"/>
+      <w:bookmarkStart w:id="5" w:name="_Toc187864390"/>
       <w:r>
         <w:rPr>
           <w:rFonts w:ascii="Arial" w:hAnsi="Arial" w:cs="Arial"/>
@@ -1637,7 +1637,7 @@
           <w:szCs w:val="28"/>
         </w:rPr>
       </w:pPr>
-      <w:bookmarkStart w:id="6" w:name="_Toc187777139"/>
+      <w:bookmarkStart w:id="6" w:name="_Toc187864391"/>
       <w:r>
         <w:rPr>
           <w:rFonts w:ascii="Arial" w:hAnsi="Arial" w:cs="Arial"/>
@@ -1892,7 +1892,7 @@
           <w:szCs w:val="28"/>
         </w:rPr>
       </w:pPr>
-      <w:bookmarkStart w:id="7" w:name="_Toc187777140"/>
+      <w:bookmarkStart w:id="7" w:name="_Toc187864392"/>
       <w:r>
         <w:rPr>
           <w:rFonts w:ascii="Arial" w:hAnsi="Arial" w:cs="Arial"/>
@@ -1913,7 +1913,7 @@
           <w:szCs w:val="24"/>
         </w:rPr>
       </w:pPr>
-      <w:bookmarkStart w:id="8" w:name="_Toc187777141"/>
+      <w:bookmarkStart w:id="8" w:name="_Toc187864393"/>
       <w:r>
         <w:rPr>
           <w:rFonts w:ascii="Arial" w:hAnsi="Arial" w:cs="Arial"/>
@@ -1933,7 +1933,7 @@
           <w:szCs w:val="24"/>
         </w:rPr>
       </w:pPr>
-      <w:bookmarkStart w:id="9" w:name="_Toc187777142"/>
+      <w:bookmarkStart w:id="9" w:name="_Toc187864394"/>
       <w:r>
         <w:rPr>
           <w:rFonts w:ascii="Arial" w:hAnsi="Arial" w:cs="Arial"/>
@@ -1969,7 +1969,7 @@
           <w:szCs w:val="28"/>
         </w:rPr>
       </w:pPr>
-      <w:bookmarkStart w:id="10" w:name="_Toc187777143"/>
+      <w:bookmarkStart w:id="10" w:name="_Toc187864395"/>
       <w:r>
         <w:rPr>
           <w:rFonts w:ascii="Arial" w:hAnsi="Arial" w:cs="Arial"/>
@@ -1990,7 +1990,7 @@
           <w:szCs w:val="24"/>
         </w:rPr>
       </w:pPr>
-      <w:bookmarkStart w:id="11" w:name="_Toc187777144"/>
+      <w:bookmarkStart w:id="11" w:name="_Toc187864396"/>
       <w:r>
         <w:rPr>
           <w:rFonts w:ascii="Arial" w:hAnsi="Arial" w:cs="Arial"/>
@@ -2010,7 +2010,7 @@
           <w:szCs w:val="24"/>
         </w:rPr>
       </w:pPr>
-      <w:bookmarkStart w:id="12" w:name="_Toc187777145"/>
+      <w:bookmarkStart w:id="12" w:name="_Toc187864397"/>
       <w:r>
         <w:rPr>
           <w:rFonts w:ascii="Arial" w:hAnsi="Arial" w:cs="Arial"/>
@@ -2030,7 +2030,7 @@
           <w:szCs w:val="24"/>
         </w:rPr>
       </w:pPr>
-      <w:bookmarkStart w:id="13" w:name="_Toc187777146"/>
+      <w:bookmarkStart w:id="13" w:name="_Toc187864398"/>
       <w:r>
         <w:rPr>
           <w:rFonts w:ascii="Arial" w:hAnsi="Arial" w:cs="Arial"/>
@@ -2050,7 +2050,7 @@
           <w:szCs w:val="24"/>
         </w:rPr>
       </w:pPr>
-      <w:bookmarkStart w:id="14" w:name="_Toc187777147"/>
+      <w:bookmarkStart w:id="14" w:name="_Toc187864399"/>
       <w:r>
         <w:rPr>
           <w:rFonts w:ascii="Arial" w:hAnsi="Arial" w:cs="Arial"/>
@@ -2070,7 +2070,7 @@
           <w:szCs w:val="24"/>
         </w:rPr>
       </w:pPr>
-      <w:bookmarkStart w:id="15" w:name="_Toc187777148"/>
+      <w:bookmarkStart w:id="15" w:name="_Toc187864400"/>
       <w:r>
         <w:rPr>
           <w:rFonts w:ascii="Arial" w:hAnsi="Arial" w:cs="Arial"/>

</xml_diff>